<commit_message>
Added to the report testing section
</commit_message>
<xml_diff>
--- a/src/main/resources/SENG201ProjectReport.docx
+++ b/src/main/resources/SENG201ProjectReport.docx
@@ -94,19 +94,7 @@
       </w:pPr>
       <w:r>
         <w:rPr/>
-        <w:t xml:space="preserve">The game is structured around the idea of a Model View Controller </w:t>
-      </w:r>
-      <w:r>
-        <w:rPr/>
-        <w:t>archetectual pattern as learnt about in lectures</w:t>
-      </w:r>
-      <w:r>
-        <w:rPr/>
-        <w:t xml:space="preserve">. </w:t>
-      </w:r>
-      <w:r>
-        <w:rPr/>
-        <w:t>This allows for easy maintenance and testing, which are both essential when creating a project like this where there are constant changes happening.</w:t>
+        <w:t>The game is structured around the idea of a Model View Controller archetectual pattern as learnt about in lectures. This allows for easy maintenance and testing, which are both essential when creating a project like this where there are constant changes happening.</w:t>
       </w:r>
     </w:p>
     <w:p>
@@ -209,7 +197,47 @@
       </w:pPr>
       <w:r>
         <w:rPr/>
-        <w:t>In our experience with running our tests we were able to achieve 85% class coverage and 94% method coverage in the models package. This is due to the fact that we aren’t testing all of the classes withing the towertypes package as they are all just classes constructing the starting towers and so they don’t require testing. We also achieved 100% coverage in the service package with 98% method coverage. Overall however, the entire project only had a 61% class coverage with a 59% method coverage. This can easily be explained by the fact that there isn’t a straightforward way to test the controller classes for the GUI and so they remain untested.</w:t>
+        <w:t>In our experience with running our tests we were able to achieve 8</w:t>
+      </w:r>
+      <w:r>
+        <w:rPr/>
+        <w:t>9</w:t>
+      </w:r>
+      <w:r>
+        <w:rPr/>
+        <w:t>% class coverage and 9</w:t>
+      </w:r>
+      <w:r>
+        <w:rPr/>
+        <w:t>6</w:t>
+      </w:r>
+      <w:r>
+        <w:rPr/>
+        <w:t xml:space="preserve">% method coverage in the models package. This is due to the fact that we aren’t testing all of the classes withing the towertypes package as they are all just classes constructing the starting towers and so they don’t require testing. We also achieved 100% coverage in the service package with </w:t>
+      </w:r>
+      <w:r>
+        <w:rPr/>
+        <w:t>100</w:t>
+      </w:r>
+      <w:r>
+        <w:rPr/>
+        <w:t>% method coverage. Overall however, the entire project only had a 6</w:t>
+      </w:r>
+      <w:r>
+        <w:rPr/>
+        <w:t>4</w:t>
+      </w:r>
+      <w:r>
+        <w:rPr/>
+        <w:t xml:space="preserve">% class coverage with a </w:t>
+      </w:r>
+      <w:r>
+        <w:rPr/>
+        <w:t>60</w:t>
+      </w:r>
+      <w:r>
+        <w:rPr/>
+        <w:t>% method coverage. This can easily be explained by the fact that there isn’t a straightforward way to test the controller classes for the GUI and so they remain untested.</w:t>
       </w:r>
     </w:p>
     <w:p>
@@ -304,23 +332,7 @@
       </w:pPr>
       <w:r>
         <w:rPr/>
-        <w:t xml:space="preserve">Overall, we felt like the project as a whole went quite smoothly. We started as possible and worked throughout the holidays in order to give us as much opportunity to get the game in a state that we were happy with. We were able to implement a lot of our learnings from the course and felt like we learnt a lot from doing that. In future however, it would be essential to allocate more time at the beginning towards planning in order to have a better idea of what we would be building. This would </w:t>
-      </w:r>
-      <w:r>
-        <w:rPr/>
-        <w:t xml:space="preserve">have </w:t>
-      </w:r>
-      <w:r>
-        <w:rPr/>
-        <w:t>allow</w:t>
-      </w:r>
-      <w:r>
-        <w:rPr/>
-        <w:t xml:space="preserve">ed </w:t>
-      </w:r>
-      <w:r>
-        <w:rPr/>
-        <w:t>for a much smoother experience when creating an application as we would have a set idea of what we would have to do.</w:t>
+        <w:t>Overall, we felt like the project as a whole went quite smoothly. We started as possible and worked throughout the holidays in order to give us as much opportunity to get the game in a state that we were happy with. We were able to implement a lot of our learnings from the course and felt like we learnt a lot from doing that. In future however, it would be essential to allocate more time at the beginning towards planning in order to have a better idea of what we would be building. This would have allowed for a much smoother experience when creating an application as we would have a set idea of what we would have to do.</w:t>
       </w:r>
     </w:p>
     <w:p>
@@ -797,6 +809,7 @@
     <w:qFormat/>
     <w:pPr>
       <w:widowControl/>
+      <w:suppressAutoHyphens w:val="true"/>
       <w:bidi w:val="0"/>
       <w:spacing w:before="0" w:after="0"/>
       <w:jc w:val="left"/>
@@ -1404,6 +1417,7 @@
     <w:rsid w:val="00000286"/>
     <w:pPr>
       <w:widowControl/>
+      <w:suppressAutoHyphens w:val="true"/>
       <w:bidi w:val="0"/>
       <w:spacing w:before="0" w:after="0"/>
       <w:jc w:val="left"/>

</xml_diff>